<commit_message>
I made painter use a timer instead of sleeping thread then calling itself. I also updated my log for today. I messed a little in input and stage aswell.
</commit_message>
<xml_diff>
--- a/Loggbok/Feha/2010-10-19.docx
+++ b/Loggbok/Feha/2010-10-19.docx
@@ -144,10 +144,85 @@
     </w:p>
     <w:p>
       <w:pPr>
+        <w:jc w:val="both"/>
+      </w:pPr>
+      <w:r>
+        <w:t xml:space="preserve">Jag gjorde så att </w:t>
+      </w:r>
+      <w:r>
+        <w:rPr>
+          <w:i/>
+        </w:rPr>
+        <w:t>Painter</w:t>
+      </w:r>
+      <w:r>
+        <w:t xml:space="preserve"> kör sin </w:t>
+      </w:r>
+      <w:r>
+        <w:rPr>
+          <w:i/>
+        </w:rPr>
+        <w:t>paintComponent</w:t>
+      </w:r>
+      <w:r>
+        <w:t xml:space="preserve"> varje 20 millisekund (kan ändras enkelt) med en timer.</w:t>
+      </w:r>
+    </w:p>
+    <w:p>
+      <w:pPr>
         <w:pStyle w:val="Rubrik1"/>
       </w:pPr>
       <w:r>
         <w:t>Vad skall jag/vi göra nästa gång?</w:t>
+      </w:r>
+    </w:p>
+    <w:p>
+      <w:r>
+        <w:t>Vi ska försöka få fysikdelen att kunna hantera både inputdelen och grafikdelen på ett bra vis.</w:t>
+      </w:r>
+    </w:p>
+    <w:p>
+      <w:r>
+        <w:t xml:space="preserve">Jag ska nog ändra </w:t>
+      </w:r>
+      <w:r>
+        <w:rPr>
+          <w:i/>
+        </w:rPr>
+        <w:t>VisibleObject</w:t>
+      </w:r>
+      <w:r>
+        <w:t xml:space="preserve"> lite, eller rättare sagt, </w:t>
+      </w:r>
+      <w:r>
+        <w:rPr>
+          <w:i/>
+        </w:rPr>
+        <w:t>Camera</w:t>
+      </w:r>
+      <w:r>
+        <w:t>.</w:t>
+      </w:r>
+      <w:r>
+        <w:t xml:space="preserve"> Jag ska också göra så att </w:t>
+      </w:r>
+      <w:r>
+        <w:rPr>
+          <w:i/>
+        </w:rPr>
+        <w:t>MyPolygon</w:t>
+      </w:r>
+      <w:r>
+        <w:t xml:space="preserve"> har funktioner som stödjer att man bestämmer hur den ser ut, samt skapa ”templates” klasser, vilkaa är subklasser av </w:t>
+      </w:r>
+      <w:r>
+        <w:rPr>
+          <w:i/>
+        </w:rPr>
+        <w:t>MyPolygon</w:t>
+      </w:r>
+      <w:r>
+        <w:t xml:space="preserve"> men startar med en viss bild (tex hexagon).</w:t>
       </w:r>
     </w:p>
     <w:p>
@@ -168,7 +243,7 @@
           <w:szCs w:val="15"/>
         </w:rPr>
         <w:pict>
-          <v:shape id="_x0000_s1034" type="#_x0000_t202" style="position:absolute;margin-left:309.75pt;margin-top:4.5pt;width:2in;height:27pt;z-index:251662336">
+          <v:shape id="_x0000_s1034" type="#_x0000_t202" style="position:absolute;margin-left:309.75pt;margin-top:4.5pt;width:2in;height:27pt;z-index:251662336" wrapcoords="-112 -600 -112 21000 21712 21000 21712 -600 -112 -600">
             <v:textbox style="mso-next-textbox:#_x0000_s1034">
               <w:txbxContent>
                 <w:p>
@@ -253,6 +328,38 @@
       </w:r>
     </w:p>
     <w:p>
+      <w:r>
+        <w:t xml:space="preserve">Om man skapade </w:t>
+      </w:r>
+      <w:r>
+        <w:rPr>
+          <w:i/>
+        </w:rPr>
+        <w:t>Input</w:t>
+      </w:r>
+      <w:r>
+        <w:t xml:space="preserve"> efter </w:t>
+      </w:r>
+      <w:r>
+        <w:rPr>
+          <w:i/>
+        </w:rPr>
+        <w:t>Painter</w:t>
+      </w:r>
+      <w:r>
+        <w:t xml:space="preserve"> så syntes inte det </w:t>
+      </w:r>
+      <w:r>
+        <w:rPr>
+          <w:i/>
+        </w:rPr>
+        <w:t>Painter</w:t>
+      </w:r>
+      <w:r>
+        <w:t xml:space="preserve"> målade. Niclas kom på det och fixade det.</w:t>
+      </w:r>
+    </w:p>
+    <w:p>
       <w:pPr>
         <w:pStyle w:val="Rubrik1"/>
       </w:pPr>
@@ -262,7 +369,13 @@
     </w:p>
     <w:p>
       <w:r>
-        <w:t>Niclas började med fysik motorn.</w:t>
+        <w:t>Niclas började</w:t>
+      </w:r>
+      <w:r>
+        <w:t xml:space="preserve"> lite med fysik motorn</w:t>
+      </w:r>
+      <w:r>
+        <w:t>.</w:t>
       </w:r>
     </w:p>
     <w:p/>

</xml_diff>